<commit_message>
read abot program verification
</commit_message>
<xml_diff>
--- a/COS4892/Notes/Notes.docx
+++ b/COS4892/Notes/Notes.docx
@@ -710,19 +710,7 @@
         <w:rPr>
           <w:lang w:val="en-US"/>
         </w:rPr>
-        <w:t xml:space="preserve">Assignment </w:t>
-      </w:r>
-      <w:r>
-        <w:rPr>
-          <w:lang w:val="en-US"/>
-        </w:rPr>
-        <w:t>opens:</w:t>
-      </w:r>
-      <w:r>
-        <w:rPr>
-          <w:lang w:val="en-US"/>
-        </w:rPr>
-        <w:t xml:space="preserve"> </w:t>
+        <w:t xml:space="preserve">Assignment opens: </w:t>
       </w:r>
       <w:r>
         <w:rPr>
@@ -730,39 +718,7 @@
           <w:bCs/>
           <w:lang w:val="en-US"/>
         </w:rPr>
-        <w:t>1</w:t>
-      </w:r>
-      <w:r>
-        <w:rPr>
-          <w:b/>
-          <w:bCs/>
-          <w:lang w:val="en-US"/>
-        </w:rPr>
-        <w:t>5</w:t>
-      </w:r>
-      <w:r>
-        <w:rPr>
-          <w:b/>
-          <w:bCs/>
-          <w:lang w:val="en-US"/>
-        </w:rPr>
-        <w:t xml:space="preserve"> </w:t>
-      </w:r>
-      <w:r>
-        <w:rPr>
-          <w:b/>
-          <w:bCs/>
-          <w:lang w:val="en-US"/>
-        </w:rPr>
-        <w:t>April</w:t>
-      </w:r>
-      <w:r>
-        <w:rPr>
-          <w:b/>
-          <w:bCs/>
-          <w:lang w:val="en-US"/>
-        </w:rPr>
-        <w:t xml:space="preserve"> 2024</w:t>
+        <w:t>15 April 2024</w:t>
       </w:r>
       <w:r>
         <w:rPr>
@@ -984,6 +940,425 @@
           <w:lang w:val="en-US"/>
         </w:rPr>
         <w:t>Examine the main elements of program construction.</w:t>
+      </w:r>
+    </w:p>
+    <w:p>
+      <w:pPr>
+        <w:rPr>
+          <w:lang w:val="en-US"/>
+        </w:rPr>
+      </w:pPr>
+      <w:r>
+        <w:rPr>
+          <w:lang w:val="en-US"/>
+        </w:rPr>
+        <w:br w:type="page"/>
+      </w:r>
+    </w:p>
+    <w:p>
+      <w:pPr>
+        <w:rPr>
+          <w:lang w:val="en-US"/>
+        </w:rPr>
+      </w:pPr>
+      <w:r>
+        <w:rPr>
+          <w:lang w:val="en-US"/>
+        </w:rPr>
+        <w:lastRenderedPageBreak/>
+        <w:t>Chapter 3: Calculation Proof:</w:t>
+      </w:r>
+    </w:p>
+    <w:p>
+      <w:pPr>
+        <w:rPr>
+          <w:lang w:val="en-US"/>
+        </w:rPr>
+      </w:pPr>
+    </w:p>
+    <w:p>
+      <w:r>
+        <w:t>After completion of Chapter 3, you will be able to:</w:t>
+      </w:r>
+    </w:p>
+    <w:p>
+      <w:pPr>
+        <w:numPr>
+          <w:ilvl w:val="0"/>
+          <w:numId w:val="5"/>
+        </w:numPr>
+      </w:pPr>
+      <w:r>
+        <w:rPr>
+          <w:lang w:val="en-US"/>
+        </w:rPr>
+        <w:t xml:space="preserve">discriminate between formal (syntactic) and informal (semantic) </w:t>
+      </w:r>
+      <w:proofErr w:type="gramStart"/>
+      <w:r>
+        <w:rPr>
+          <w:lang w:val="en-US"/>
+        </w:rPr>
+        <w:t>proofs</w:t>
+      </w:r>
+      <w:proofErr w:type="gramEnd"/>
+    </w:p>
+    <w:p>
+      <w:pPr>
+        <w:numPr>
+          <w:ilvl w:val="0"/>
+          <w:numId w:val="5"/>
+        </w:numPr>
+      </w:pPr>
+      <w:r>
+        <w:rPr>
+          <w:lang w:val="en-US"/>
+        </w:rPr>
+        <w:t xml:space="preserve">illustrate and discuss the nature of proving the correctness of </w:t>
+      </w:r>
+      <w:proofErr w:type="gramStart"/>
+      <w:r>
+        <w:rPr>
+          <w:lang w:val="en-US"/>
+        </w:rPr>
+        <w:t>programs</w:t>
+      </w:r>
+      <w:proofErr w:type="gramEnd"/>
+    </w:p>
+    <w:p>
+      <w:pPr>
+        <w:numPr>
+          <w:ilvl w:val="0"/>
+          <w:numId w:val="5"/>
+        </w:numPr>
+      </w:pPr>
+      <w:r>
+        <w:rPr>
+          <w:lang w:val="en-US"/>
+        </w:rPr>
+        <w:t xml:space="preserve">discriminate between construction and the verification of </w:t>
+      </w:r>
+      <w:proofErr w:type="gramStart"/>
+      <w:r>
+        <w:rPr>
+          <w:lang w:val="en-US"/>
+        </w:rPr>
+        <w:t>proofs</w:t>
+      </w:r>
+      <w:proofErr w:type="gramEnd"/>
+    </w:p>
+    <w:p>
+      <w:pPr>
+        <w:numPr>
+          <w:ilvl w:val="0"/>
+          <w:numId w:val="5"/>
+        </w:numPr>
+      </w:pPr>
+      <w:r>
+        <w:rPr>
+          <w:lang w:val="en-US"/>
+        </w:rPr>
+        <w:t xml:space="preserve">format a </w:t>
+      </w:r>
+      <w:proofErr w:type="gramStart"/>
+      <w:r>
+        <w:rPr>
+          <w:lang w:val="en-US"/>
+        </w:rPr>
+        <w:t>calculation</w:t>
+      </w:r>
+      <w:proofErr w:type="gramEnd"/>
+    </w:p>
+    <w:p>
+      <w:pPr>
+        <w:numPr>
+          <w:ilvl w:val="0"/>
+          <w:numId w:val="5"/>
+        </w:numPr>
+      </w:pPr>
+      <w:r>
+        <w:rPr>
+          <w:lang w:val="en-US"/>
+        </w:rPr>
+        <w:t xml:space="preserve">construct simple calculational </w:t>
+      </w:r>
+      <w:proofErr w:type="gramStart"/>
+      <w:r>
+        <w:rPr>
+          <w:lang w:val="en-US"/>
+        </w:rPr>
+        <w:t>proofs</w:t>
+      </w:r>
+      <w:proofErr w:type="gramEnd"/>
+    </w:p>
+    <w:p>
+      <w:pPr>
+        <w:rPr>
+          <w:lang w:val="en-US"/>
+        </w:rPr>
+      </w:pPr>
+    </w:p>
+    <w:p>
+      <w:pPr>
+        <w:rPr>
+          <w:lang w:val="en-US"/>
+        </w:rPr>
+      </w:pPr>
+    </w:p>
+    <w:p>
+      <w:pPr>
+        <w:rPr>
+          <w:lang w:val="en-US"/>
+        </w:rPr>
+      </w:pPr>
+      <w:r>
+        <w:rPr>
+          <w:lang w:val="en-US"/>
+        </w:rPr>
+        <w:t>D</w:t>
+      </w:r>
+      <w:r>
+        <w:rPr>
+          <w:lang w:val="en-US"/>
+        </w:rPr>
+        <w:t>iscriminate between formal (syntactic) and informal (semantic) proofs</w:t>
+      </w:r>
+      <w:r>
+        <w:rPr>
+          <w:lang w:val="en-US"/>
+        </w:rPr>
+        <w:t>:</w:t>
+      </w:r>
+    </w:p>
+    <w:p>
+      <w:r>
+        <w:rPr>
+          <w:b/>
+          <w:bCs/>
+        </w:rPr>
+        <w:t>Informal Proof</w:t>
+      </w:r>
+      <w:r>
+        <w:t>:</w:t>
+      </w:r>
+    </w:p>
+    <w:p>
+      <w:pPr>
+        <w:pStyle w:val="ListParagraph"/>
+        <w:numPr>
+          <w:ilvl w:val="0"/>
+          <w:numId w:val="7"/>
+        </w:numPr>
+      </w:pPr>
+      <w:r>
+        <w:t xml:space="preserve">Consist of a mixture of </w:t>
+      </w:r>
+      <w:r>
+        <w:rPr>
+          <w:b/>
+          <w:bCs/>
+          <w:u w:val="single"/>
+        </w:rPr>
+        <w:t>natural language</w:t>
+      </w:r>
+      <w:r>
+        <w:t xml:space="preserve"> (e.g. English), and </w:t>
+      </w:r>
+      <w:r>
+        <w:rPr>
+          <w:b/>
+          <w:bCs/>
+          <w:u w:val="single"/>
+        </w:rPr>
+        <w:t>mathematical calculations</w:t>
+      </w:r>
+      <w:r>
+        <w:t>.</w:t>
+      </w:r>
+    </w:p>
+    <w:p>
+      <w:pPr>
+        <w:pStyle w:val="ListParagraph"/>
+        <w:numPr>
+          <w:ilvl w:val="1"/>
+          <w:numId w:val="7"/>
+        </w:numPr>
+      </w:pPr>
+      <w:r>
+        <w:t xml:space="preserve">English part </w:t>
+      </w:r>
+      <w:r>
+        <w:rPr>
+          <w:b/>
+          <w:bCs/>
+          <w:u w:val="single"/>
+        </w:rPr>
+        <w:t>outlines the main steps in the proof</w:t>
+      </w:r>
+      <w:r>
+        <w:t>.</w:t>
+      </w:r>
+    </w:p>
+    <w:p>
+      <w:pPr>
+        <w:pStyle w:val="ListParagraph"/>
+        <w:numPr>
+          <w:ilvl w:val="1"/>
+          <w:numId w:val="7"/>
+        </w:numPr>
+      </w:pPr>
+      <w:r>
+        <w:t xml:space="preserve">Mathematical calculations </w:t>
+      </w:r>
+      <w:r>
+        <w:rPr>
+          <w:b/>
+          <w:bCs/>
+          <w:u w:val="single"/>
+        </w:rPr>
+        <w:t>fill in some of the details</w:t>
+      </w:r>
+      <w:r>
+        <w:t>.</w:t>
+      </w:r>
+    </w:p>
+    <w:p>
+      <w:pPr>
+        <w:pStyle w:val="ListParagraph"/>
+        <w:numPr>
+          <w:ilvl w:val="0"/>
+          <w:numId w:val="7"/>
+        </w:numPr>
+      </w:pPr>
+      <w:r>
+        <w:t xml:space="preserve">Informal proofs place a large burden on the reader because the reader is expected to have </w:t>
+      </w:r>
+      <w:r>
+        <w:rPr>
+          <w:u w:val="single"/>
+        </w:rPr>
+        <w:t>good understanding of problem domain</w:t>
+      </w:r>
+      <w:r>
+        <w:t xml:space="preserve"> and the </w:t>
+      </w:r>
+      <w:r>
+        <w:rPr>
+          <w:u w:val="single"/>
+        </w:rPr>
+        <w:t>meaning of natural language statements</w:t>
+      </w:r>
+      <w:r>
+        <w:t xml:space="preserve">, as </w:t>
+      </w:r>
+      <w:r>
+        <w:rPr>
+          <w:u w:val="single"/>
+        </w:rPr>
+        <w:t>well as the language of mathematics</w:t>
+      </w:r>
+      <w:r>
+        <w:t>.</w:t>
+      </w:r>
+    </w:p>
+    <w:p>
+      <w:pPr>
+        <w:pStyle w:val="ListParagraph"/>
+        <w:numPr>
+          <w:ilvl w:val="0"/>
+          <w:numId w:val="7"/>
+        </w:numPr>
+      </w:pPr>
+      <w:r>
+        <w:t xml:space="preserve">Because they rely on meaning, we can say they are </w:t>
+      </w:r>
+      <w:r>
+        <w:rPr>
+          <w:b/>
+          <w:bCs/>
+          <w:u w:val="single"/>
+        </w:rPr>
+        <w:t>semantic proofs</w:t>
+      </w:r>
+      <w:r>
+        <w:t>.</w:t>
+      </w:r>
+    </w:p>
+    <w:p>
+      <w:r>
+        <w:rPr>
+          <w:b/>
+          <w:bCs/>
+        </w:rPr>
+        <w:t>Formal Proof</w:t>
+      </w:r>
+      <w:r>
+        <w:t>:</w:t>
+      </w:r>
+    </w:p>
+    <w:p>
+      <w:pPr>
+        <w:pStyle w:val="ListParagraph"/>
+        <w:numPr>
+          <w:ilvl w:val="0"/>
+          <w:numId w:val="8"/>
+        </w:numPr>
+      </w:pPr>
+      <w:r>
+        <w:t xml:space="preserve">Is conducted </w:t>
+      </w:r>
+      <w:r>
+        <w:rPr>
+          <w:b/>
+          <w:bCs/>
+          <w:u w:val="single"/>
+        </w:rPr>
+        <w:t>entirely in the language of mathematics</w:t>
+      </w:r>
+      <w:r>
+        <w:t>.</w:t>
+      </w:r>
+    </w:p>
+    <w:p>
+      <w:pPr>
+        <w:pStyle w:val="ListParagraph"/>
+        <w:numPr>
+          <w:ilvl w:val="0"/>
+          <w:numId w:val="8"/>
+        </w:numPr>
+      </w:pPr>
+      <w:r>
+        <w:t xml:space="preserve">Is a sequence of steps, each of which is a well-established </w:t>
+      </w:r>
+      <w:proofErr w:type="gramStart"/>
+      <w:r>
+        <w:t>fact</w:t>
+      </w:r>
+      <w:proofErr w:type="gramEnd"/>
+      <w:r>
+        <w:t xml:space="preserve"> or which follows from earlier statements by a process so simple that is deemed to be self-evident.</w:t>
+      </w:r>
+    </w:p>
+    <w:p>
+      <w:pPr>
+        <w:pStyle w:val="ListParagraph"/>
+        <w:numPr>
+          <w:ilvl w:val="0"/>
+          <w:numId w:val="8"/>
+        </w:numPr>
+      </w:pPr>
+      <w:r>
+        <w:t xml:space="preserve">It is also known as </w:t>
+      </w:r>
+      <w:r>
+        <w:rPr>
+          <w:b/>
+          <w:bCs/>
+        </w:rPr>
+        <w:t>Syntactic proof</w:t>
+      </w:r>
+      <w:r>
+        <w:t>.</w:t>
       </w:r>
     </w:p>
     <w:sectPr>
@@ -999,6 +1374,119 @@
 <file path=word/numbering.xml><?xml version="1.0" encoding="utf-8"?>
 <w:numbering xmlns:wpc="http://schemas.microsoft.com/office/word/2010/wordprocessingCanvas" xmlns:cx="http://schemas.microsoft.com/office/drawing/2014/chartex" xmlns:cx1="http://schemas.microsoft.com/office/drawing/2015/9/8/chartex" xmlns:cx2="http://schemas.microsoft.com/office/drawing/2015/10/21/chartex" xmlns:cx3="http://schemas.microsoft.com/office/drawing/2016/5/9/chartex" xmlns:cx4="http://schemas.microsoft.com/office/drawing/2016/5/10/chartex" xmlns:cx5="http://schemas.microsoft.com/office/drawing/2016/5/11/chartex" xmlns:cx6="http://schemas.microsoft.com/office/drawing/2016/5/12/chartex" xmlns:cx7="http://schemas.microsoft.com/office/drawing/2016/5/13/chartex" xmlns:cx8="http://schemas.microsoft.com/office/drawing/2016/5/14/chartex" xmlns:mc="http://schemas.openxmlformats.org/markup-compatibility/2006" xmlns:aink="http://schemas.microsoft.com/office/drawing/2016/ink" xmlns:am3d="http://schemas.microsoft.com/office/drawing/2017/model3d" xmlns:o="urn:schemas-microsoft-com:office:office" xmlns:oel="http://schemas.microsoft.com/office/2019/extlst" xmlns:r="http://schemas.openxmlformats.org/officeDocument/2006/relationships" xmlns:m="http://schemas.openxmlformats.org/officeDocument/2006/math" xmlns:v="urn:schemas-microsoft-com:vml" xmlns:wp14="http://schemas.microsoft.com/office/word/2010/wordprocessingDrawing" xmlns:wp="http://schemas.openxmlformats.org/drawingml/2006/wordprocessingDrawing" xmlns:w10="urn:schemas-microsoft-com:office:word" xmlns:w="http://schemas.openxmlformats.org/wordprocessingml/2006/main" xmlns:w14="http://schemas.microsoft.com/office/word/2010/wordml" xmlns:w15="http://schemas.microsoft.com/office/word/2012/wordml" xmlns:w16cex="http://schemas.microsoft.com/office/word/2018/wordml/cex" xmlns:w16cid="http://schemas.microsoft.com/office/word/2016/wordml/cid" xmlns:w16="http://schemas.microsoft.com/office/word/2018/wordml" xmlns:w16sdtdh="http://schemas.microsoft.com/office/word/2020/wordml/sdtdatahash" xmlns:w16se="http://schemas.microsoft.com/office/word/2015/wordml/symex" xmlns:wpg="http://schemas.microsoft.com/office/word/2010/wordprocessingGroup" xmlns:wpi="http://schemas.microsoft.com/office/word/2010/wordprocessingInk" xmlns:wne="http://schemas.microsoft.com/office/word/2006/wordml" xmlns:wps="http://schemas.microsoft.com/office/word/2010/wordprocessingShape" mc:Ignorable="w14 w15 w16se w16cid w16 w16cex w16sdtdh wp14">
   <w:abstractNum w:abstractNumId="0" w15:restartNumberingAfterBreak="0">
+    <w:nsid w:val="010A0308"/>
+    <w:multiLevelType w:val="hybridMultilevel"/>
+    <w:tmpl w:val="DBB0B150"/>
+    <w:lvl w:ilvl="0" w:tplc="1C09000D">
+      <w:start w:val="1"/>
+      <w:numFmt w:val="bullet"/>
+      <w:lvlText w:val=""/>
+      <w:lvlJc w:val="left"/>
+      <w:pPr>
+        <w:ind w:left="720" w:hanging="360"/>
+      </w:pPr>
+      <w:rPr>
+        <w:rFonts w:ascii="Wingdings" w:hAnsi="Wingdings" w:hint="default"/>
+      </w:rPr>
+    </w:lvl>
+    <w:lvl w:ilvl="1" w:tplc="1C090003">
+      <w:start w:val="1"/>
+      <w:numFmt w:val="bullet"/>
+      <w:lvlText w:val="o"/>
+      <w:lvlJc w:val="left"/>
+      <w:pPr>
+        <w:ind w:left="1440" w:hanging="360"/>
+      </w:pPr>
+      <w:rPr>
+        <w:rFonts w:ascii="Courier New" w:hAnsi="Courier New" w:cs="Courier New" w:hint="default"/>
+      </w:rPr>
+    </w:lvl>
+    <w:lvl w:ilvl="2" w:tplc="1C090005" w:tentative="1">
+      <w:start w:val="1"/>
+      <w:numFmt w:val="bullet"/>
+      <w:lvlText w:val=""/>
+      <w:lvlJc w:val="left"/>
+      <w:pPr>
+        <w:ind w:left="2160" w:hanging="360"/>
+      </w:pPr>
+      <w:rPr>
+        <w:rFonts w:ascii="Wingdings" w:hAnsi="Wingdings" w:hint="default"/>
+      </w:rPr>
+    </w:lvl>
+    <w:lvl w:ilvl="3" w:tplc="1C090001" w:tentative="1">
+      <w:start w:val="1"/>
+      <w:numFmt w:val="bullet"/>
+      <w:lvlText w:val=""/>
+      <w:lvlJc w:val="left"/>
+      <w:pPr>
+        <w:ind w:left="2880" w:hanging="360"/>
+      </w:pPr>
+      <w:rPr>
+        <w:rFonts w:ascii="Symbol" w:hAnsi="Symbol" w:hint="default"/>
+      </w:rPr>
+    </w:lvl>
+    <w:lvl w:ilvl="4" w:tplc="1C090003" w:tentative="1">
+      <w:start w:val="1"/>
+      <w:numFmt w:val="bullet"/>
+      <w:lvlText w:val="o"/>
+      <w:lvlJc w:val="left"/>
+      <w:pPr>
+        <w:ind w:left="3600" w:hanging="360"/>
+      </w:pPr>
+      <w:rPr>
+        <w:rFonts w:ascii="Courier New" w:hAnsi="Courier New" w:cs="Courier New" w:hint="default"/>
+      </w:rPr>
+    </w:lvl>
+    <w:lvl w:ilvl="5" w:tplc="1C090005" w:tentative="1">
+      <w:start w:val="1"/>
+      <w:numFmt w:val="bullet"/>
+      <w:lvlText w:val=""/>
+      <w:lvlJc w:val="left"/>
+      <w:pPr>
+        <w:ind w:left="4320" w:hanging="360"/>
+      </w:pPr>
+      <w:rPr>
+        <w:rFonts w:ascii="Wingdings" w:hAnsi="Wingdings" w:hint="default"/>
+      </w:rPr>
+    </w:lvl>
+    <w:lvl w:ilvl="6" w:tplc="1C090001" w:tentative="1">
+      <w:start w:val="1"/>
+      <w:numFmt w:val="bullet"/>
+      <w:lvlText w:val=""/>
+      <w:lvlJc w:val="left"/>
+      <w:pPr>
+        <w:ind w:left="5040" w:hanging="360"/>
+      </w:pPr>
+      <w:rPr>
+        <w:rFonts w:ascii="Symbol" w:hAnsi="Symbol" w:hint="default"/>
+      </w:rPr>
+    </w:lvl>
+    <w:lvl w:ilvl="7" w:tplc="1C090003" w:tentative="1">
+      <w:start w:val="1"/>
+      <w:numFmt w:val="bullet"/>
+      <w:lvlText w:val="o"/>
+      <w:lvlJc w:val="left"/>
+      <w:pPr>
+        <w:ind w:left="5760" w:hanging="360"/>
+      </w:pPr>
+      <w:rPr>
+        <w:rFonts w:ascii="Courier New" w:hAnsi="Courier New" w:cs="Courier New" w:hint="default"/>
+      </w:rPr>
+    </w:lvl>
+    <w:lvl w:ilvl="8" w:tplc="1C090005" w:tentative="1">
+      <w:start w:val="1"/>
+      <w:numFmt w:val="bullet"/>
+      <w:lvlText w:val=""/>
+      <w:lvlJc w:val="left"/>
+      <w:pPr>
+        <w:ind w:left="6480" w:hanging="360"/>
+      </w:pPr>
+      <w:rPr>
+        <w:rFonts w:ascii="Wingdings" w:hAnsi="Wingdings" w:hint="default"/>
+      </w:rPr>
+    </w:lvl>
+  </w:abstractNum>
+  <w:abstractNum w:abstractNumId="1" w15:restartNumberingAfterBreak="0">
     <w:nsid w:val="12FC74B2"/>
     <w:multiLevelType w:val="hybridMultilevel"/>
     <w:tmpl w:val="26D29C90"/>
@@ -1111,7 +1599,269 @@
       </w:rPr>
     </w:lvl>
   </w:abstractNum>
-  <w:abstractNum w:abstractNumId="1" w15:restartNumberingAfterBreak="0">
+  <w:abstractNum w:abstractNumId="2" w15:restartNumberingAfterBreak="0">
+    <w:nsid w:val="2EBD49DF"/>
+    <w:multiLevelType w:val="hybridMultilevel"/>
+    <w:tmpl w:val="7862E96C"/>
+    <w:lvl w:ilvl="0" w:tplc="1C09000D">
+      <w:start w:val="1"/>
+      <w:numFmt w:val="bullet"/>
+      <w:lvlText w:val=""/>
+      <w:lvlJc w:val="left"/>
+      <w:pPr>
+        <w:ind w:left="720" w:hanging="360"/>
+      </w:pPr>
+      <w:rPr>
+        <w:rFonts w:ascii="Wingdings" w:hAnsi="Wingdings" w:hint="default"/>
+      </w:rPr>
+    </w:lvl>
+    <w:lvl w:ilvl="1" w:tplc="1C090003" w:tentative="1">
+      <w:start w:val="1"/>
+      <w:numFmt w:val="bullet"/>
+      <w:lvlText w:val="o"/>
+      <w:lvlJc w:val="left"/>
+      <w:pPr>
+        <w:ind w:left="1440" w:hanging="360"/>
+      </w:pPr>
+      <w:rPr>
+        <w:rFonts w:ascii="Courier New" w:hAnsi="Courier New" w:cs="Courier New" w:hint="default"/>
+      </w:rPr>
+    </w:lvl>
+    <w:lvl w:ilvl="2" w:tplc="1C090005" w:tentative="1">
+      <w:start w:val="1"/>
+      <w:numFmt w:val="bullet"/>
+      <w:lvlText w:val=""/>
+      <w:lvlJc w:val="left"/>
+      <w:pPr>
+        <w:ind w:left="2160" w:hanging="360"/>
+      </w:pPr>
+      <w:rPr>
+        <w:rFonts w:ascii="Wingdings" w:hAnsi="Wingdings" w:hint="default"/>
+      </w:rPr>
+    </w:lvl>
+    <w:lvl w:ilvl="3" w:tplc="1C090001" w:tentative="1">
+      <w:start w:val="1"/>
+      <w:numFmt w:val="bullet"/>
+      <w:lvlText w:val=""/>
+      <w:lvlJc w:val="left"/>
+      <w:pPr>
+        <w:ind w:left="2880" w:hanging="360"/>
+      </w:pPr>
+      <w:rPr>
+        <w:rFonts w:ascii="Symbol" w:hAnsi="Symbol" w:hint="default"/>
+      </w:rPr>
+    </w:lvl>
+    <w:lvl w:ilvl="4" w:tplc="1C090003" w:tentative="1">
+      <w:start w:val="1"/>
+      <w:numFmt w:val="bullet"/>
+      <w:lvlText w:val="o"/>
+      <w:lvlJc w:val="left"/>
+      <w:pPr>
+        <w:ind w:left="3600" w:hanging="360"/>
+      </w:pPr>
+      <w:rPr>
+        <w:rFonts w:ascii="Courier New" w:hAnsi="Courier New" w:cs="Courier New" w:hint="default"/>
+      </w:rPr>
+    </w:lvl>
+    <w:lvl w:ilvl="5" w:tplc="1C090005" w:tentative="1">
+      <w:start w:val="1"/>
+      <w:numFmt w:val="bullet"/>
+      <w:lvlText w:val=""/>
+      <w:lvlJc w:val="left"/>
+      <w:pPr>
+        <w:ind w:left="4320" w:hanging="360"/>
+      </w:pPr>
+      <w:rPr>
+        <w:rFonts w:ascii="Wingdings" w:hAnsi="Wingdings" w:hint="default"/>
+      </w:rPr>
+    </w:lvl>
+    <w:lvl w:ilvl="6" w:tplc="1C090001" w:tentative="1">
+      <w:start w:val="1"/>
+      <w:numFmt w:val="bullet"/>
+      <w:lvlText w:val=""/>
+      <w:lvlJc w:val="left"/>
+      <w:pPr>
+        <w:ind w:left="5040" w:hanging="360"/>
+      </w:pPr>
+      <w:rPr>
+        <w:rFonts w:ascii="Symbol" w:hAnsi="Symbol" w:hint="default"/>
+      </w:rPr>
+    </w:lvl>
+    <w:lvl w:ilvl="7" w:tplc="1C090003" w:tentative="1">
+      <w:start w:val="1"/>
+      <w:numFmt w:val="bullet"/>
+      <w:lvlText w:val="o"/>
+      <w:lvlJc w:val="left"/>
+      <w:pPr>
+        <w:ind w:left="5760" w:hanging="360"/>
+      </w:pPr>
+      <w:rPr>
+        <w:rFonts w:ascii="Courier New" w:hAnsi="Courier New" w:cs="Courier New" w:hint="default"/>
+      </w:rPr>
+    </w:lvl>
+    <w:lvl w:ilvl="8" w:tplc="1C090005" w:tentative="1">
+      <w:start w:val="1"/>
+      <w:numFmt w:val="bullet"/>
+      <w:lvlText w:val=""/>
+      <w:lvlJc w:val="left"/>
+      <w:pPr>
+        <w:ind w:left="6480" w:hanging="360"/>
+      </w:pPr>
+      <w:rPr>
+        <w:rFonts w:ascii="Wingdings" w:hAnsi="Wingdings" w:hint="default"/>
+      </w:rPr>
+    </w:lvl>
+  </w:abstractNum>
+  <w:abstractNum w:abstractNumId="3" w15:restartNumberingAfterBreak="0">
+    <w:nsid w:val="3CBE13E9"/>
+    <w:multiLevelType w:val="multilevel"/>
+    <w:tmpl w:val="FCF4BAAE"/>
+    <w:lvl w:ilvl="0">
+      <w:start w:val="1"/>
+      <w:numFmt w:val="bullet"/>
+      <w:lvlText w:val=""/>
+      <w:lvlJc w:val="left"/>
+      <w:pPr>
+        <w:tabs>
+          <w:tab w:val="num" w:pos="720"/>
+        </w:tabs>
+        <w:ind w:left="720" w:hanging="360"/>
+      </w:pPr>
+      <w:rPr>
+        <w:rFonts w:ascii="Symbol" w:hAnsi="Symbol" w:hint="default"/>
+        <w:sz w:val="20"/>
+      </w:rPr>
+    </w:lvl>
+    <w:lvl w:ilvl="1" w:tentative="1">
+      <w:start w:val="1"/>
+      <w:numFmt w:val="bullet"/>
+      <w:lvlText w:val="o"/>
+      <w:lvlJc w:val="left"/>
+      <w:pPr>
+        <w:tabs>
+          <w:tab w:val="num" w:pos="1440"/>
+        </w:tabs>
+        <w:ind w:left="1440" w:hanging="360"/>
+      </w:pPr>
+      <w:rPr>
+        <w:rFonts w:ascii="Courier New" w:hAnsi="Courier New" w:hint="default"/>
+        <w:sz w:val="20"/>
+      </w:rPr>
+    </w:lvl>
+    <w:lvl w:ilvl="2" w:tentative="1">
+      <w:start w:val="1"/>
+      <w:numFmt w:val="bullet"/>
+      <w:lvlText w:val=""/>
+      <w:lvlJc w:val="left"/>
+      <w:pPr>
+        <w:tabs>
+          <w:tab w:val="num" w:pos="2160"/>
+        </w:tabs>
+        <w:ind w:left="2160" w:hanging="360"/>
+      </w:pPr>
+      <w:rPr>
+        <w:rFonts w:ascii="Wingdings" w:hAnsi="Wingdings" w:hint="default"/>
+        <w:sz w:val="20"/>
+      </w:rPr>
+    </w:lvl>
+    <w:lvl w:ilvl="3" w:tentative="1">
+      <w:start w:val="1"/>
+      <w:numFmt w:val="bullet"/>
+      <w:lvlText w:val=""/>
+      <w:lvlJc w:val="left"/>
+      <w:pPr>
+        <w:tabs>
+          <w:tab w:val="num" w:pos="2880"/>
+        </w:tabs>
+        <w:ind w:left="2880" w:hanging="360"/>
+      </w:pPr>
+      <w:rPr>
+        <w:rFonts w:ascii="Wingdings" w:hAnsi="Wingdings" w:hint="default"/>
+        <w:sz w:val="20"/>
+      </w:rPr>
+    </w:lvl>
+    <w:lvl w:ilvl="4" w:tentative="1">
+      <w:start w:val="1"/>
+      <w:numFmt w:val="bullet"/>
+      <w:lvlText w:val=""/>
+      <w:lvlJc w:val="left"/>
+      <w:pPr>
+        <w:tabs>
+          <w:tab w:val="num" w:pos="3600"/>
+        </w:tabs>
+        <w:ind w:left="3600" w:hanging="360"/>
+      </w:pPr>
+      <w:rPr>
+        <w:rFonts w:ascii="Wingdings" w:hAnsi="Wingdings" w:hint="default"/>
+        <w:sz w:val="20"/>
+      </w:rPr>
+    </w:lvl>
+    <w:lvl w:ilvl="5" w:tentative="1">
+      <w:start w:val="1"/>
+      <w:numFmt w:val="bullet"/>
+      <w:lvlText w:val=""/>
+      <w:lvlJc w:val="left"/>
+      <w:pPr>
+        <w:tabs>
+          <w:tab w:val="num" w:pos="4320"/>
+        </w:tabs>
+        <w:ind w:left="4320" w:hanging="360"/>
+      </w:pPr>
+      <w:rPr>
+        <w:rFonts w:ascii="Wingdings" w:hAnsi="Wingdings" w:hint="default"/>
+        <w:sz w:val="20"/>
+      </w:rPr>
+    </w:lvl>
+    <w:lvl w:ilvl="6" w:tentative="1">
+      <w:start w:val="1"/>
+      <w:numFmt w:val="bullet"/>
+      <w:lvlText w:val=""/>
+      <w:lvlJc w:val="left"/>
+      <w:pPr>
+        <w:tabs>
+          <w:tab w:val="num" w:pos="5040"/>
+        </w:tabs>
+        <w:ind w:left="5040" w:hanging="360"/>
+      </w:pPr>
+      <w:rPr>
+        <w:rFonts w:ascii="Wingdings" w:hAnsi="Wingdings" w:hint="default"/>
+        <w:sz w:val="20"/>
+      </w:rPr>
+    </w:lvl>
+    <w:lvl w:ilvl="7" w:tentative="1">
+      <w:start w:val="1"/>
+      <w:numFmt w:val="bullet"/>
+      <w:lvlText w:val=""/>
+      <w:lvlJc w:val="left"/>
+      <w:pPr>
+        <w:tabs>
+          <w:tab w:val="num" w:pos="5760"/>
+        </w:tabs>
+        <w:ind w:left="5760" w:hanging="360"/>
+      </w:pPr>
+      <w:rPr>
+        <w:rFonts w:ascii="Wingdings" w:hAnsi="Wingdings" w:hint="default"/>
+        <w:sz w:val="20"/>
+      </w:rPr>
+    </w:lvl>
+    <w:lvl w:ilvl="8" w:tentative="1">
+      <w:start w:val="1"/>
+      <w:numFmt w:val="bullet"/>
+      <w:lvlText w:val=""/>
+      <w:lvlJc w:val="left"/>
+      <w:pPr>
+        <w:tabs>
+          <w:tab w:val="num" w:pos="6480"/>
+        </w:tabs>
+        <w:ind w:left="6480" w:hanging="360"/>
+      </w:pPr>
+      <w:rPr>
+        <w:rFonts w:ascii="Wingdings" w:hAnsi="Wingdings" w:hint="default"/>
+        <w:sz w:val="20"/>
+      </w:rPr>
+    </w:lvl>
+  </w:abstractNum>
+  <w:abstractNum w:abstractNumId="4" w15:restartNumberingAfterBreak="0">
     <w:nsid w:val="41DE174E"/>
     <w:multiLevelType w:val="hybridMultilevel"/>
     <w:tmpl w:val="17B0080C"/>
@@ -1224,7 +1974,120 @@
       </w:rPr>
     </w:lvl>
   </w:abstractNum>
-  <w:abstractNum w:abstractNumId="2" w15:restartNumberingAfterBreak="0">
+  <w:abstractNum w:abstractNumId="5" w15:restartNumberingAfterBreak="0">
+    <w:nsid w:val="43B2563E"/>
+    <w:multiLevelType w:val="hybridMultilevel"/>
+    <w:tmpl w:val="E138C3C0"/>
+    <w:lvl w:ilvl="0" w:tplc="1C090003">
+      <w:start w:val="1"/>
+      <w:numFmt w:val="bullet"/>
+      <w:lvlText w:val="o"/>
+      <w:lvlJc w:val="left"/>
+      <w:pPr>
+        <w:ind w:left="720" w:hanging="360"/>
+      </w:pPr>
+      <w:rPr>
+        <w:rFonts w:ascii="Courier New" w:hAnsi="Courier New" w:cs="Courier New" w:hint="default"/>
+      </w:rPr>
+    </w:lvl>
+    <w:lvl w:ilvl="1" w:tplc="1C090003">
+      <w:start w:val="1"/>
+      <w:numFmt w:val="bullet"/>
+      <w:lvlText w:val="o"/>
+      <w:lvlJc w:val="left"/>
+      <w:pPr>
+        <w:ind w:left="1440" w:hanging="360"/>
+      </w:pPr>
+      <w:rPr>
+        <w:rFonts w:ascii="Courier New" w:hAnsi="Courier New" w:cs="Courier New" w:hint="default"/>
+      </w:rPr>
+    </w:lvl>
+    <w:lvl w:ilvl="2" w:tplc="1C090005" w:tentative="1">
+      <w:start w:val="1"/>
+      <w:numFmt w:val="bullet"/>
+      <w:lvlText w:val=""/>
+      <w:lvlJc w:val="left"/>
+      <w:pPr>
+        <w:ind w:left="2160" w:hanging="360"/>
+      </w:pPr>
+      <w:rPr>
+        <w:rFonts w:ascii="Wingdings" w:hAnsi="Wingdings" w:hint="default"/>
+      </w:rPr>
+    </w:lvl>
+    <w:lvl w:ilvl="3" w:tplc="1C090001" w:tentative="1">
+      <w:start w:val="1"/>
+      <w:numFmt w:val="bullet"/>
+      <w:lvlText w:val=""/>
+      <w:lvlJc w:val="left"/>
+      <w:pPr>
+        <w:ind w:left="2880" w:hanging="360"/>
+      </w:pPr>
+      <w:rPr>
+        <w:rFonts w:ascii="Symbol" w:hAnsi="Symbol" w:hint="default"/>
+      </w:rPr>
+    </w:lvl>
+    <w:lvl w:ilvl="4" w:tplc="1C090003" w:tentative="1">
+      <w:start w:val="1"/>
+      <w:numFmt w:val="bullet"/>
+      <w:lvlText w:val="o"/>
+      <w:lvlJc w:val="left"/>
+      <w:pPr>
+        <w:ind w:left="3600" w:hanging="360"/>
+      </w:pPr>
+      <w:rPr>
+        <w:rFonts w:ascii="Courier New" w:hAnsi="Courier New" w:cs="Courier New" w:hint="default"/>
+      </w:rPr>
+    </w:lvl>
+    <w:lvl w:ilvl="5" w:tplc="1C090005" w:tentative="1">
+      <w:start w:val="1"/>
+      <w:numFmt w:val="bullet"/>
+      <w:lvlText w:val=""/>
+      <w:lvlJc w:val="left"/>
+      <w:pPr>
+        <w:ind w:left="4320" w:hanging="360"/>
+      </w:pPr>
+      <w:rPr>
+        <w:rFonts w:ascii="Wingdings" w:hAnsi="Wingdings" w:hint="default"/>
+      </w:rPr>
+    </w:lvl>
+    <w:lvl w:ilvl="6" w:tplc="1C090001" w:tentative="1">
+      <w:start w:val="1"/>
+      <w:numFmt w:val="bullet"/>
+      <w:lvlText w:val=""/>
+      <w:lvlJc w:val="left"/>
+      <w:pPr>
+        <w:ind w:left="5040" w:hanging="360"/>
+      </w:pPr>
+      <w:rPr>
+        <w:rFonts w:ascii="Symbol" w:hAnsi="Symbol" w:hint="default"/>
+      </w:rPr>
+    </w:lvl>
+    <w:lvl w:ilvl="7" w:tplc="1C090003" w:tentative="1">
+      <w:start w:val="1"/>
+      <w:numFmt w:val="bullet"/>
+      <w:lvlText w:val="o"/>
+      <w:lvlJc w:val="left"/>
+      <w:pPr>
+        <w:ind w:left="5760" w:hanging="360"/>
+      </w:pPr>
+      <w:rPr>
+        <w:rFonts w:ascii="Courier New" w:hAnsi="Courier New" w:cs="Courier New" w:hint="default"/>
+      </w:rPr>
+    </w:lvl>
+    <w:lvl w:ilvl="8" w:tplc="1C090005" w:tentative="1">
+      <w:start w:val="1"/>
+      <w:numFmt w:val="bullet"/>
+      <w:lvlText w:val=""/>
+      <w:lvlJc w:val="left"/>
+      <w:pPr>
+        <w:ind w:left="6480" w:hanging="360"/>
+      </w:pPr>
+      <w:rPr>
+        <w:rFonts w:ascii="Wingdings" w:hAnsi="Wingdings" w:hint="default"/>
+      </w:rPr>
+    </w:lvl>
+  </w:abstractNum>
+  <w:abstractNum w:abstractNumId="6" w15:restartNumberingAfterBreak="0">
     <w:nsid w:val="4C9D6530"/>
     <w:multiLevelType w:val="hybridMultilevel"/>
     <w:tmpl w:val="8F9AAA7C"/>
@@ -1337,7 +2200,7 @@
       </w:rPr>
     </w:lvl>
   </w:abstractNum>
-  <w:abstractNum w:abstractNumId="3" w15:restartNumberingAfterBreak="0">
+  <w:abstractNum w:abstractNumId="7" w15:restartNumberingAfterBreak="0">
     <w:nsid w:val="6C595B86"/>
     <w:multiLevelType w:val="hybridMultilevel"/>
     <w:tmpl w:val="A1280C4C"/>
@@ -1451,16 +2314,28 @@
     </w:lvl>
   </w:abstractNum>
   <w:num w:numId="1" w16cid:durableId="848718519">
-    <w:abstractNumId w:val="2"/>
+    <w:abstractNumId w:val="6"/>
   </w:num>
   <w:num w:numId="2" w16cid:durableId="1760445377">
+    <w:abstractNumId w:val="1"/>
+  </w:num>
+  <w:num w:numId="3" w16cid:durableId="1556160689">
+    <w:abstractNumId w:val="7"/>
+  </w:num>
+  <w:num w:numId="4" w16cid:durableId="515920315">
+    <w:abstractNumId w:val="4"/>
+  </w:num>
+  <w:num w:numId="5" w16cid:durableId="766275067">
+    <w:abstractNumId w:val="3"/>
+  </w:num>
+  <w:num w:numId="6" w16cid:durableId="55278238">
+    <w:abstractNumId w:val="5"/>
+  </w:num>
+  <w:num w:numId="7" w16cid:durableId="1369338213">
     <w:abstractNumId w:val="0"/>
   </w:num>
-  <w:num w:numId="3" w16cid:durableId="1556160689">
-    <w:abstractNumId w:val="3"/>
-  </w:num>
-  <w:num w:numId="4" w16cid:durableId="515920315">
-    <w:abstractNumId w:val="1"/>
+  <w:num w:numId="8" w16cid:durableId="747504564">
+    <w:abstractNumId w:val="2"/>
   </w:num>
 </w:numbering>
 </file>
@@ -1865,6 +2740,7 @@
   <w:style w:type="paragraph" w:default="1" w:styleId="Normal">
     <w:name w:val="Normal"/>
     <w:qFormat/>
+    <w:rsid w:val="00D23E08"/>
   </w:style>
   <w:style w:type="paragraph" w:styleId="Heading1">
     <w:name w:val="heading 1"/>
@@ -2068,7 +2944,6 @@
   <w:style w:type="character" w:default="1" w:styleId="DefaultParagraphFont">
     <w:name w:val="Default Paragraph Font"/>
     <w:uiPriority w:val="1"/>
-    <w:semiHidden/>
     <w:unhideWhenUsed/>
   </w:style>
   <w:style w:type="table" w:default="1" w:styleId="TableNormal">

</xml_diff>